<commit_message>
Intento por agregar nuevos DataNodes
</commit_message>
<xml_diff>
--- a/Notas sobre la implementación del código.docx
+++ b/Notas sobre la implementación del código.docx
@@ -31,8 +31,13 @@
         </w:numPr>
         <w:jc w:val="both"/>
       </w:pPr>
-      <w:r>
-        <w:t>DataNode:</w:t>
+      <w:proofErr w:type="spellStart"/>
+      <w:r>
+        <w:t>DataNode</w:t>
+      </w:r>
+      <w:proofErr w:type="spellEnd"/>
+      <w:r>
+        <w:t>:</w:t>
       </w:r>
     </w:p>
     <w:p>
@@ -58,7 +63,15 @@
         <w:jc w:val="both"/>
       </w:pPr>
       <w:r>
-        <w:t>Cada DataNode contiene un arreglo de tamaño fijo donde se almacenan los números.</w:t>
+        <w:t xml:space="preserve">Cada </w:t>
+      </w:r>
+      <w:proofErr w:type="spellStart"/>
+      <w:r>
+        <w:t>DataNode</w:t>
+      </w:r>
+      <w:proofErr w:type="spellEnd"/>
+      <w:r>
+        <w:t xml:space="preserve"> contiene un arreglo de tamaño fijo donde se almacenan los números.</w:t>
       </w:r>
     </w:p>
     <w:p>
@@ -71,7 +84,15 @@
         <w:jc w:val="both"/>
       </w:pPr>
       <w:r>
-        <w:t>Tienen un puntero asociado al siguiente DataNode, de modo que pueden interactuar con aquel nodo que se encuentran “a su derecha”.</w:t>
+        <w:t xml:space="preserve">Tienen un puntero asociado al siguiente </w:t>
+      </w:r>
+      <w:proofErr w:type="spellStart"/>
+      <w:r>
+        <w:t>DataNode</w:t>
+      </w:r>
+      <w:proofErr w:type="spellEnd"/>
+      <w:r>
+        <w:t>, de modo que pueden interactuar con aquel nodo que se encuentra “a su derecha”.</w:t>
       </w:r>
     </w:p>
     <w:p>
@@ -103,8 +124,13 @@
         </w:numPr>
         <w:jc w:val="both"/>
       </w:pPr>
-      <w:r>
-        <w:t>SummaryNode:</w:t>
+      <w:proofErr w:type="spellStart"/>
+      <w:r>
+        <w:t>SummaryNode</w:t>
+      </w:r>
+      <w:proofErr w:type="spellEnd"/>
+      <w:r>
+        <w:t>:</w:t>
       </w:r>
     </w:p>
     <w:p>
@@ -142,7 +168,23 @@
         <w:jc w:val="both"/>
       </w:pPr>
       <w:r>
-        <w:t>Esta clase contiene punteros que apuntan a SummaryNodes y DataNodes.</w:t>
+        <w:t xml:space="preserve">Esta clase contiene punteros que apuntan a </w:t>
+      </w:r>
+      <w:proofErr w:type="spellStart"/>
+      <w:r>
+        <w:t>SummaryNodes</w:t>
+      </w:r>
+      <w:proofErr w:type="spellEnd"/>
+      <w:r>
+        <w:t xml:space="preserve"> y </w:t>
+      </w:r>
+      <w:proofErr w:type="spellStart"/>
+      <w:r>
+        <w:t>DataNodes</w:t>
+      </w:r>
+      <w:proofErr w:type="spellEnd"/>
+      <w:r>
+        <w:t>.</w:t>
       </w:r>
     </w:p>
     <w:p>
@@ -180,16 +222,48 @@
         <w:jc w:val="both"/>
       </w:pPr>
       <w:r>
-        <w:t xml:space="preserve">Los SummaryNode que se encuentran en el nivel </w:t>
+        <w:t xml:space="preserve">Los </w:t>
+      </w:r>
+      <w:proofErr w:type="spellStart"/>
+      <w:r>
+        <w:t>SummaryNode</w:t>
+      </w:r>
+      <w:proofErr w:type="spellEnd"/>
+      <w:r>
+        <w:t xml:space="preserve"> que se encuentran en el nivel </w:t>
       </w:r>
       <w:r>
         <w:t>1</w:t>
       </w:r>
       <w:r>
-        <w:t xml:space="preserve"> – esto es, directamente sobre los DataNode – tienen asociados un DataNode a la izquierda y derecha</w:t>
-      </w:r>
-      <w:r>
-        <w:t>. En este nivel es posible acceder directamente a los DataNode, pudiendo leer y modificar datos.</w:t>
+        <w:t xml:space="preserve"> – esto es, directamente sobre los </w:t>
+      </w:r>
+      <w:proofErr w:type="spellStart"/>
+      <w:r>
+        <w:t>DataNode</w:t>
+      </w:r>
+      <w:proofErr w:type="spellEnd"/>
+      <w:r>
+        <w:t xml:space="preserve"> – tienen asociados un </w:t>
+      </w:r>
+      <w:proofErr w:type="spellStart"/>
+      <w:r>
+        <w:t>DataNode</w:t>
+      </w:r>
+      <w:proofErr w:type="spellEnd"/>
+      <w:r>
+        <w:t xml:space="preserve"> a la izquierda y derecha</w:t>
+      </w:r>
+      <w:r>
+        <w:t xml:space="preserve">. En este nivel es posible acceder directamente a los </w:t>
+      </w:r>
+      <w:proofErr w:type="spellStart"/>
+      <w:r>
+        <w:t>DataNode</w:t>
+      </w:r>
+      <w:proofErr w:type="spellEnd"/>
+      <w:r>
+        <w:t>, pudiendo leer y modificar datos.</w:t>
       </w:r>
     </w:p>
     <w:p>
@@ -202,7 +276,23 @@
         <w:jc w:val="both"/>
       </w:pPr>
       <w:r>
-        <w:t>Los SummaryNode que se encuentran por sobre el nivel 1 tienen asociados un SummaryNode “hijo” a la izquierda y derecha. En este nivel sólo pueden saber cuántos datos hay almacenados y la capacidad total de los nodos que se encuentran debajo.</w:t>
+        <w:t xml:space="preserve">Los </w:t>
+      </w:r>
+      <w:proofErr w:type="spellStart"/>
+      <w:r>
+        <w:t>SummaryNode</w:t>
+      </w:r>
+      <w:proofErr w:type="spellEnd"/>
+      <w:r>
+        <w:t xml:space="preserve"> que se encuentran por sobre el nivel 1 tienen asociados un </w:t>
+      </w:r>
+      <w:proofErr w:type="spellStart"/>
+      <w:r>
+        <w:t>SummaryNode</w:t>
+      </w:r>
+      <w:proofErr w:type="spellEnd"/>
+      <w:r>
+        <w:t xml:space="preserve"> “hijo” a la izquierda y derecha. En este nivel sólo pueden saber cuántos datos hay almacenados y la capacidad total de los nodos que se encuentran debajo.</w:t>
       </w:r>
     </w:p>
     <w:p>
@@ -221,8 +311,13 @@
         </w:numPr>
         <w:jc w:val="both"/>
       </w:pPr>
-      <w:r>
-        <w:t>ListArr:</w:t>
+      <w:proofErr w:type="spellStart"/>
+      <w:r>
+        <w:t>ListArr</w:t>
+      </w:r>
+      <w:proofErr w:type="spellEnd"/>
+      <w:r>
+        <w:t>:</w:t>
       </w:r>
     </w:p>
     <w:p>
@@ -238,13 +333,23 @@
         <w:t xml:space="preserve">Tiene </w:t>
       </w:r>
       <w:r>
-        <w:t xml:space="preserve">un solo SummaryNode asociado – llamado root </w:t>
-      </w:r>
-      <w:r>
-        <w:t>–</w:t>
-      </w:r>
-      <w:r>
-        <w:t>, correspondiente al nivel más alto.</w:t>
+        <w:t xml:space="preserve">un solo </w:t>
+      </w:r>
+      <w:proofErr w:type="spellStart"/>
+      <w:r>
+        <w:t>SummaryNode</w:t>
+      </w:r>
+      <w:proofErr w:type="spellEnd"/>
+      <w:r>
+        <w:t xml:space="preserve"> asociado – llamado </w:t>
+      </w:r>
+      <w:proofErr w:type="spellStart"/>
+      <w:r>
+        <w:t>root</w:t>
+      </w:r>
+      <w:proofErr w:type="spellEnd"/>
+      <w:r>
+        <w:t xml:space="preserve"> –, correspondiente al nivel más alto.</w:t>
       </w:r>
     </w:p>
     <w:p>
@@ -257,7 +362,15 @@
         <w:jc w:val="both"/>
       </w:pPr>
       <w:r>
-        <w:t>A partir de root accede a otros niveles, obteniendo información sobre cuántos elementos hay guardados y la capacidad a nivel global.</w:t>
+        <w:t xml:space="preserve">A partir de </w:t>
+      </w:r>
+      <w:proofErr w:type="spellStart"/>
+      <w:r>
+        <w:t>root</w:t>
+      </w:r>
+      <w:proofErr w:type="spellEnd"/>
+      <w:r>
+        <w:t xml:space="preserve"> accede a otros niveles, obteniendo información sobre cuántos elementos hay guardados y la capacidad a nivel global.</w:t>
       </w:r>
     </w:p>
     <w:p>
@@ -270,7 +383,15 @@
         <w:jc w:val="both"/>
       </w:pPr>
       <w:r>
-        <w:t>También usa root para llevar a cabo acciones como guardar y eliminar elementos del arreglo al inicio, final o en posiciones específicas.</w:t>
+        <w:t xml:space="preserve">También usa </w:t>
+      </w:r>
+      <w:proofErr w:type="spellStart"/>
+      <w:r>
+        <w:t>root</w:t>
+      </w:r>
+      <w:proofErr w:type="spellEnd"/>
+      <w:r>
+        <w:t xml:space="preserve"> para llevar a cabo acciones como guardar y eliminar elementos del arreglo al inicio, final o en posiciones específicas.</w:t>
       </w:r>
     </w:p>
     <w:sectPr>

</xml_diff>